<commit_message>
docs: fix technical specification
</commit_message>
<xml_diff>
--- a/Docs/ТЗ CodeBlitz.docx
+++ b/Docs/ТЗ CodeBlitz.docx
@@ -369,10 +369,21 @@
     <w:p>
       <w:pPr>
         <w:pStyle w:val="1"/>
-      </w:pPr>
-      <w:r>
-        <w:t>Общие сведения</w:t>
-      </w:r>
+        <w:spacing w:line="480" w:lineRule="auto"/>
+      </w:pPr>
+      <w:proofErr w:type="spellStart"/>
+      <w:r>
+        <w:t>Общие</w:t>
+      </w:r>
+      <w:proofErr w:type="spellEnd"/>
+      <w:r>
+        <w:t xml:space="preserve"> </w:t>
+      </w:r>
+      <w:proofErr w:type="spellStart"/>
+      <w:r>
+        <w:t>сведения</w:t>
+      </w:r>
+      <w:proofErr w:type="spellEnd"/>
     </w:p>
     <w:p>
       <w:pPr>
@@ -381,6 +392,7 @@
           <w:ilvl w:val="1"/>
           <w:numId w:val="2"/>
         </w:numPr>
+        <w:ind w:left="0" w:firstLine="709"/>
         <w:rPr>
           <w:lang w:val="ru-RU"/>
         </w:rPr>
@@ -588,6 +600,7 @@
         <w:ind w:left="0" w:firstLine="709"/>
       </w:pPr>
       <w:r>
+        <w:lastRenderedPageBreak/>
         <w:t>Разработать мобильное приложение</w:t>
       </w:r>
       <w:r>
@@ -607,7 +620,6 @@
         <w:ind w:left="0" w:firstLine="709"/>
       </w:pPr>
       <w:r>
-        <w:lastRenderedPageBreak/>
         <w:t>Провести тестирование мобильного приложения</w:t>
       </w:r>
       <w:r>
@@ -770,6 +782,7 @@
     <w:p>
       <w:pPr>
         <w:pStyle w:val="1"/>
+        <w:spacing w:line="480" w:lineRule="auto"/>
         <w:rPr>
           <w:lang w:val="ru-RU"/>
         </w:rPr>
@@ -788,6 +801,7 @@
           <w:ilvl w:val="1"/>
           <w:numId w:val="2"/>
         </w:numPr>
+        <w:ind w:left="0" w:firstLine="709"/>
         <w:rPr>
           <w:lang w:val="ru-RU"/>
         </w:rPr>
@@ -907,7 +921,11 @@
         <w:t>:</w:t>
       </w:r>
       <w:r>
-        <w:t xml:space="preserve"> добавление решений в БД, хранение решений в БД, хранение кода решения в БД, связность пользователя с решением в БД, хранение времени решения, связность решения и задачи, </w:t>
+        <w:t xml:space="preserve"> добавление решений в БД, хранение решений в БД, хранение кода решения в БД, связность пользователя с решением в БД, </w:t>
+      </w:r>
+      <w:r>
+        <w:lastRenderedPageBreak/>
+        <w:t xml:space="preserve">хранение времени решения, связность решения и задачи, </w:t>
       </w:r>
       <w:r>
         <w:t xml:space="preserve">хранение данных о выбранном языке программирования, </w:t>
@@ -929,7 +947,6 @@
         <w:ind w:left="0" w:firstLine="709"/>
       </w:pPr>
       <w:r>
-        <w:lastRenderedPageBreak/>
         <w:t xml:space="preserve">Наличие </w:t>
       </w:r>
       <w:r>
@@ -964,6 +981,7 @@
           <w:ilvl w:val="1"/>
           <w:numId w:val="2"/>
         </w:numPr>
+        <w:ind w:left="0" w:firstLine="709"/>
         <w:rPr>
           <w:lang w:val="ru-RU"/>
         </w:rPr>
@@ -978,13 +996,7 @@
     <w:p/>
     <w:p>
       <w:r>
-        <w:t xml:space="preserve">Перечень </w:t>
-      </w:r>
-      <w:r>
-        <w:t>не</w:t>
-      </w:r>
-      <w:r>
-        <w:t>функциональных требований к серверной части</w:t>
+        <w:t>Перечень нефункциональных требований к серверной части</w:t>
       </w:r>
       <w:r>
         <w:t>:</w:t>
@@ -1023,6 +1035,7 @@
     <w:p>
       <w:pPr>
         <w:pStyle w:val="1"/>
+        <w:spacing w:line="480" w:lineRule="auto"/>
         <w:rPr>
           <w:lang w:val="ru-RU"/>
         </w:rPr>
@@ -1041,6 +1054,7 @@
           <w:ilvl w:val="1"/>
           <w:numId w:val="2"/>
         </w:numPr>
+        <w:ind w:left="0" w:firstLine="709"/>
         <w:rPr>
           <w:lang w:val="ru-RU"/>
         </w:rPr>
@@ -1055,10 +1069,7 @@
     <w:p/>
     <w:p>
       <w:r>
-        <w:t xml:space="preserve">Перечень функциональных требований к </w:t>
-      </w:r>
-      <w:r>
-        <w:t>мобильному приложению</w:t>
+        <w:t>Перечень функциональных требований к мобильному приложению</w:t>
       </w:r>
       <w:r>
         <w:t>:</w:t>
@@ -1074,13 +1085,7 @@
         <w:ind w:left="0" w:firstLine="709"/>
       </w:pPr>
       <w:r>
-        <w:t xml:space="preserve">Регистрация и авторизация: </w:t>
-      </w:r>
-      <w:r>
-        <w:t>с</w:t>
-      </w:r>
-      <w:r>
-        <w:t>оздание учетной записи, вход в систему, выход из системы</w:t>
+        <w:t>Регистрация и авторизация: создание учетной записи, вход в систему, выход из системы</w:t>
       </w:r>
       <w:r>
         <w:t>;</w:t>
@@ -1096,13 +1101,7 @@
         <w:ind w:left="0" w:firstLine="709"/>
       </w:pPr>
       <w:r>
-        <w:t xml:space="preserve">Просмотр задач: </w:t>
-      </w:r>
-      <w:r>
-        <w:t>п</w:t>
-      </w:r>
-      <w:r>
-        <w:t>олучение ежедневных задач, просмотр описания и условий задачи</w:t>
+        <w:t>Просмотр задач: получение ежедневных задач, просмотр описания и условий задачи</w:t>
       </w:r>
       <w:r>
         <w:t>;</w:t>
@@ -1118,19 +1117,7 @@
         <w:ind w:left="0" w:firstLine="709"/>
       </w:pPr>
       <w:r>
-        <w:t xml:space="preserve">Реализация задач: </w:t>
-      </w:r>
-      <w:r>
-        <w:t>выбор языка программирования, в</w:t>
-      </w:r>
-      <w:r>
-        <w:t>вод кода</w:t>
-      </w:r>
-      <w:r>
-        <w:t>, подсветка кода</w:t>
-      </w:r>
-      <w:r>
-        <w:t>, запуск таймера, отправка решения на проверку</w:t>
+        <w:t>Реализация задач: выбор языка программирования, ввод кода, подсветка кода, запуск таймера, отправка решения на проверку</w:t>
       </w:r>
       <w:r>
         <w:t>;</w:t>
@@ -1146,13 +1133,7 @@
         <w:ind w:left="0" w:firstLine="709"/>
       </w:pPr>
       <w:r>
-        <w:t xml:space="preserve">Просмотр результатов: </w:t>
-      </w:r>
-      <w:r>
-        <w:t>п</w:t>
-      </w:r>
-      <w:r>
-        <w:t>росмотр таблицы лидеров, сравнение своего времени с результатами других пользователей</w:t>
+        <w:t>Просмотр результатов: просмотр таблицы лидеров, сравнение своего времени с результатами других пользователей</w:t>
       </w:r>
       <w:r>
         <w:t>;</w:t>
@@ -1168,16 +1149,21 @@
         <w:ind w:left="0" w:firstLine="709"/>
       </w:pPr>
       <w:r>
-        <w:t xml:space="preserve">Просмотр решений: </w:t>
-      </w:r>
-      <w:r>
-        <w:t>п</w:t>
-      </w:r>
-      <w:r>
-        <w:t>росмотр решений других пользователей, возможность изучения их кода.</w:t>
-      </w:r>
-    </w:p>
-    <w:p/>
+        <w:t>Просмотр решений: просмотр решений других пользователей, возможность изучения их кода.</w:t>
+      </w:r>
+    </w:p>
+    <w:p>
+      <w:pPr>
+        <w:spacing w:after="160" w:line="259" w:lineRule="auto"/>
+        <w:ind w:firstLine="0"/>
+        <w:jc w:val="left"/>
+      </w:pPr>
+      <w:r>
+        <w:br w:type="page"/>
+      </w:r>
+      <w:bookmarkStart w:id="0" w:name="_GoBack"/>
+      <w:bookmarkEnd w:id="0"/>
+    </w:p>
     <w:p>
       <w:pPr>
         <w:pStyle w:val="2"/>
@@ -1185,6 +1171,7 @@
           <w:ilvl w:val="1"/>
           <w:numId w:val="2"/>
         </w:numPr>
+        <w:ind w:left="0" w:firstLine="709"/>
         <w:rPr>
           <w:lang w:val="ru-RU"/>
         </w:rPr>
@@ -1193,6 +1180,7 @@
         <w:rPr>
           <w:lang w:val="ru-RU"/>
         </w:rPr>
+        <w:lastRenderedPageBreak/>
         <w:t>Нефункциональные требования</w:t>
       </w:r>
     </w:p>
@@ -1237,7 +1225,6 @@
         <w:ind w:left="0" w:firstLine="709"/>
       </w:pPr>
       <w:r>
-        <w:lastRenderedPageBreak/>
         <w:t>Быстрая загрузка приложения, быстрое выполнение операций.</w:t>
       </w:r>
     </w:p>
@@ -1245,6 +1232,7 @@
     <w:p>
       <w:pPr>
         <w:pStyle w:val="1"/>
+        <w:spacing w:line="480" w:lineRule="auto"/>
         <w:rPr>
           <w:lang w:val="ru-RU"/>
         </w:rPr>
@@ -1263,6 +1251,7 @@
           <w:ilvl w:val="1"/>
           <w:numId w:val="2"/>
         </w:numPr>
+        <w:ind w:left="0" w:firstLine="709"/>
         <w:rPr>
           <w:lang w:val="ru-RU"/>
         </w:rPr>
@@ -1276,11 +1265,6 @@
     </w:p>
     <w:p/>
     <w:p>
-      <w:pPr>
-        <w:rPr>
-          <w:lang w:val="en-US"/>
-        </w:rPr>
-      </w:pPr>
       <w:r>
         <w:t>Для реализации мобильного приложения было выбрано следующее ПО</w:t>
       </w:r>
@@ -1522,6 +1506,82 @@
         <w:t xml:space="preserve"> относительно прост в изучении, что сокращает время разработки и позволяет быстро приступить к работе.</w:t>
       </w:r>
     </w:p>
+    <w:p>
+      <w:pPr>
+        <w:pStyle w:val="a5"/>
+        <w:numPr>
+          <w:ilvl w:val="0"/>
+          <w:numId w:val="11"/>
+        </w:numPr>
+        <w:ind w:left="0" w:firstLine="709"/>
+      </w:pPr>
+      <w:proofErr w:type="spellStart"/>
+      <w:r>
+        <w:rPr>
+          <w:lang w:val="en-US"/>
+        </w:rPr>
+        <w:t>Figma</w:t>
+      </w:r>
+      <w:proofErr w:type="spellEnd"/>
+      <w:r>
+        <w:rPr>
+          <w:lang w:val="en-US"/>
+        </w:rPr>
+        <w:t>:</w:t>
+      </w:r>
+    </w:p>
+    <w:p>
+      <w:pPr>
+        <w:pStyle w:val="a5"/>
+        <w:numPr>
+          <w:ilvl w:val="0"/>
+          <w:numId w:val="16"/>
+        </w:numPr>
+        <w:ind w:left="0" w:firstLine="709"/>
+      </w:pPr>
+      <w:proofErr w:type="spellStart"/>
+      <w:r>
+        <w:lastRenderedPageBreak/>
+        <w:t>Figma</w:t>
+      </w:r>
+      <w:proofErr w:type="spellEnd"/>
+      <w:r>
+        <w:t xml:space="preserve"> доступ</w:t>
+      </w:r>
+      <w:r>
+        <w:t>на</w:t>
+      </w:r>
+      <w:r>
+        <w:t xml:space="preserve"> в веб-браузере, что позволяет работать с н</w:t>
+      </w:r>
+      <w:r>
+        <w:t>ей</w:t>
+      </w:r>
+      <w:r>
+        <w:t xml:space="preserve"> на любом устройстве без необходимости установки</w:t>
+      </w:r>
+      <w:r>
+        <w:t>;</w:t>
+      </w:r>
+    </w:p>
+    <w:p>
+      <w:pPr>
+        <w:pStyle w:val="a5"/>
+        <w:numPr>
+          <w:ilvl w:val="0"/>
+          <w:numId w:val="16"/>
+        </w:numPr>
+        <w:ind w:left="0" w:firstLine="709"/>
+      </w:pPr>
+      <w:proofErr w:type="spellStart"/>
+      <w:r>
+        <w:t>Figma</w:t>
+      </w:r>
+      <w:proofErr w:type="spellEnd"/>
+      <w:r>
+        <w:t xml:space="preserve"> предлагает широкий набор инструментов для создания высококачественных дизайнов, включая векторную графику, прототипирование, стили, компоненты и анимации.</w:t>
+      </w:r>
+    </w:p>
     <w:p/>
     <w:p>
       <w:pPr>
@@ -1569,10 +1629,7 @@
         <w:ind w:left="0" w:firstLine="709"/>
       </w:pPr>
       <w:r>
-        <w:t>Сервис п</w:t>
-      </w:r>
-      <w:r>
-        <w:t>редоставляет полноценную платформу, включая базу данных (</w:t>
+        <w:t>Сервис предоставляет полноценную платформу, включая базу данных (</w:t>
       </w:r>
       <w:proofErr w:type="spellStart"/>
       <w:r>
@@ -1580,7 +1637,10 @@
       </w:r>
       <w:proofErr w:type="spellEnd"/>
       <w:r>
-        <w:t>), аутентификацию, хранилище файлов и API.</w:t>
+        <w:t>), аутентификацию, хранилище файлов и API</w:t>
+      </w:r>
+      <w:r>
+        <w:t>;</w:t>
       </w:r>
     </w:p>
     <w:p>
@@ -1594,18 +1654,14 @@
       </w:pPr>
       <w:proofErr w:type="spellStart"/>
       <w:r>
-        <w:lastRenderedPageBreak/>
         <w:t>Supabase</w:t>
       </w:r>
       <w:proofErr w:type="spellEnd"/>
       <w:r>
-        <w:t xml:space="preserve"> обладает простым в использовании интерфейсом и предлагает богатую документацию, что сокращает время на настройку и разработку </w:t>
-      </w:r>
-      <w:r>
-        <w:t xml:space="preserve">серверной </w:t>
-      </w:r>
-      <w:r>
-        <w:t>части.</w:t>
+        <w:t xml:space="preserve"> обладает простым в использовании интерфейсом и предлагает богатую документацию, что сокращает время на настройку и разработку серверной части</w:t>
+      </w:r>
+      <w:r>
+        <w:t>;</w:t>
       </w:r>
     </w:p>
     <w:p>
@@ -1623,7 +1679,10 @@
       </w:r>
       <w:proofErr w:type="spellEnd"/>
       <w:r>
-        <w:t xml:space="preserve"> является масштабируемым решением, что позволяет приложению обрабатывать большое количество запросов и данных.</w:t>
+        <w:t xml:space="preserve"> является масштабируемым решением, что позволяет приложению обрабатывать большое количество запросов и данных</w:t>
+      </w:r>
+      <w:r>
+        <w:t>;</w:t>
       </w:r>
     </w:p>
     <w:p>
@@ -1641,15 +1700,7 @@
       </w:r>
       <w:proofErr w:type="spellEnd"/>
       <w:r>
-        <w:t xml:space="preserve"> имеет бесплатный план, что делает его доступным для</w:t>
-      </w:r>
-      <w:r>
-        <w:t xml:space="preserve"> небольших и учебных проектов</w:t>
-      </w:r>
-      <w:bookmarkStart w:id="0" w:name="_GoBack"/>
-      <w:bookmarkEnd w:id="0"/>
-      <w:r>
-        <w:t>.</w:t>
+        <w:t xml:space="preserve"> имеет бесплатный план, что делает его доступным для небольших и учебных проектов.</w:t>
       </w:r>
     </w:p>
     <w:p/>
@@ -1779,6 +1830,119 @@
     </w:lvl>
   </w:abstractNum>
   <w:abstractNum w:abstractNumId="1" w15:restartNumberingAfterBreak="0">
+    <w:nsid w:val="0B4B6079"/>
+    <w:multiLevelType w:val="hybridMultilevel"/>
+    <w:tmpl w:val="B65C835E"/>
+    <w:lvl w:ilvl="0" w:tplc="17AC8FAA">
+      <w:start w:val="1"/>
+      <w:numFmt w:val="bullet"/>
+      <w:lvlText w:val=""/>
+      <w:lvlJc w:val="left"/>
+      <w:pPr>
+        <w:ind w:left="1429" w:hanging="360"/>
+      </w:pPr>
+      <w:rPr>
+        <w:rFonts w:ascii="Symbol" w:hAnsi="Symbol" w:hint="default"/>
+      </w:rPr>
+    </w:lvl>
+    <w:lvl w:ilvl="1" w:tplc="04190003" w:tentative="1">
+      <w:start w:val="1"/>
+      <w:numFmt w:val="bullet"/>
+      <w:lvlText w:val="o"/>
+      <w:lvlJc w:val="left"/>
+      <w:pPr>
+        <w:ind w:left="2149" w:hanging="360"/>
+      </w:pPr>
+      <w:rPr>
+        <w:rFonts w:ascii="Courier New" w:hAnsi="Courier New" w:cs="Courier New" w:hint="default"/>
+      </w:rPr>
+    </w:lvl>
+    <w:lvl w:ilvl="2" w:tplc="04190005" w:tentative="1">
+      <w:start w:val="1"/>
+      <w:numFmt w:val="bullet"/>
+      <w:lvlText w:val=""/>
+      <w:lvlJc w:val="left"/>
+      <w:pPr>
+        <w:ind w:left="2869" w:hanging="360"/>
+      </w:pPr>
+      <w:rPr>
+        <w:rFonts w:ascii="Wingdings" w:hAnsi="Wingdings" w:hint="default"/>
+      </w:rPr>
+    </w:lvl>
+    <w:lvl w:ilvl="3" w:tplc="04190001" w:tentative="1">
+      <w:start w:val="1"/>
+      <w:numFmt w:val="bullet"/>
+      <w:lvlText w:val=""/>
+      <w:lvlJc w:val="left"/>
+      <w:pPr>
+        <w:ind w:left="3589" w:hanging="360"/>
+      </w:pPr>
+      <w:rPr>
+        <w:rFonts w:ascii="Symbol" w:hAnsi="Symbol" w:hint="default"/>
+      </w:rPr>
+    </w:lvl>
+    <w:lvl w:ilvl="4" w:tplc="04190003" w:tentative="1">
+      <w:start w:val="1"/>
+      <w:numFmt w:val="bullet"/>
+      <w:lvlText w:val="o"/>
+      <w:lvlJc w:val="left"/>
+      <w:pPr>
+        <w:ind w:left="4309" w:hanging="360"/>
+      </w:pPr>
+      <w:rPr>
+        <w:rFonts w:ascii="Courier New" w:hAnsi="Courier New" w:cs="Courier New" w:hint="default"/>
+      </w:rPr>
+    </w:lvl>
+    <w:lvl w:ilvl="5" w:tplc="04190005" w:tentative="1">
+      <w:start w:val="1"/>
+      <w:numFmt w:val="bullet"/>
+      <w:lvlText w:val=""/>
+      <w:lvlJc w:val="left"/>
+      <w:pPr>
+        <w:ind w:left="5029" w:hanging="360"/>
+      </w:pPr>
+      <w:rPr>
+        <w:rFonts w:ascii="Wingdings" w:hAnsi="Wingdings" w:hint="default"/>
+      </w:rPr>
+    </w:lvl>
+    <w:lvl w:ilvl="6" w:tplc="04190001" w:tentative="1">
+      <w:start w:val="1"/>
+      <w:numFmt w:val="bullet"/>
+      <w:lvlText w:val=""/>
+      <w:lvlJc w:val="left"/>
+      <w:pPr>
+        <w:ind w:left="5749" w:hanging="360"/>
+      </w:pPr>
+      <w:rPr>
+        <w:rFonts w:ascii="Symbol" w:hAnsi="Symbol" w:hint="default"/>
+      </w:rPr>
+    </w:lvl>
+    <w:lvl w:ilvl="7" w:tplc="04190003" w:tentative="1">
+      <w:start w:val="1"/>
+      <w:numFmt w:val="bullet"/>
+      <w:lvlText w:val="o"/>
+      <w:lvlJc w:val="left"/>
+      <w:pPr>
+        <w:ind w:left="6469" w:hanging="360"/>
+      </w:pPr>
+      <w:rPr>
+        <w:rFonts w:ascii="Courier New" w:hAnsi="Courier New" w:cs="Courier New" w:hint="default"/>
+      </w:rPr>
+    </w:lvl>
+    <w:lvl w:ilvl="8" w:tplc="04190005" w:tentative="1">
+      <w:start w:val="1"/>
+      <w:numFmt w:val="bullet"/>
+      <w:lvlText w:val=""/>
+      <w:lvlJc w:val="left"/>
+      <w:pPr>
+        <w:ind w:left="7189" w:hanging="360"/>
+      </w:pPr>
+      <w:rPr>
+        <w:rFonts w:ascii="Wingdings" w:hAnsi="Wingdings" w:hint="default"/>
+      </w:rPr>
+    </w:lvl>
+  </w:abstractNum>
+  <w:abstractNum w:abstractNumId="2" w15:restartNumberingAfterBreak="0">
     <w:nsid w:val="1AA25E81"/>
     <w:multiLevelType w:val="hybridMultilevel"/>
     <w:tmpl w:val="91EA3F58"/>
@@ -1891,7 +2055,7 @@
       </w:rPr>
     </w:lvl>
   </w:abstractNum>
-  <w:abstractNum w:abstractNumId="2" w15:restartNumberingAfterBreak="0">
+  <w:abstractNum w:abstractNumId="3" w15:restartNumberingAfterBreak="0">
     <w:nsid w:val="1BF25734"/>
     <w:multiLevelType w:val="hybridMultilevel"/>
     <w:tmpl w:val="6C6E31D6"/>
@@ -2004,7 +2168,7 @@
       </w:rPr>
     </w:lvl>
   </w:abstractNum>
-  <w:abstractNum w:abstractNumId="3" w15:restartNumberingAfterBreak="0">
+  <w:abstractNum w:abstractNumId="4" w15:restartNumberingAfterBreak="0">
     <w:nsid w:val="279B0D5C"/>
     <w:multiLevelType w:val="hybridMultilevel"/>
     <w:tmpl w:val="5B5C5346"/>
@@ -2117,7 +2281,7 @@
       </w:rPr>
     </w:lvl>
   </w:abstractNum>
-  <w:abstractNum w:abstractNumId="4" w15:restartNumberingAfterBreak="0">
+  <w:abstractNum w:abstractNumId="5" w15:restartNumberingAfterBreak="0">
     <w:nsid w:val="2E6E771C"/>
     <w:multiLevelType w:val="hybridMultilevel"/>
     <w:tmpl w:val="89E202F8"/>
@@ -2230,7 +2394,7 @@
       </w:rPr>
     </w:lvl>
   </w:abstractNum>
-  <w:abstractNum w:abstractNumId="5" w15:restartNumberingAfterBreak="0">
+  <w:abstractNum w:abstractNumId="6" w15:restartNumberingAfterBreak="0">
     <w:nsid w:val="2F4C2D49"/>
     <w:multiLevelType w:val="hybridMultilevel"/>
     <w:tmpl w:val="EF2052E0"/>
@@ -2343,7 +2507,7 @@
       </w:rPr>
     </w:lvl>
   </w:abstractNum>
-  <w:abstractNum w:abstractNumId="6" w15:restartNumberingAfterBreak="0">
+  <w:abstractNum w:abstractNumId="7" w15:restartNumberingAfterBreak="0">
     <w:nsid w:val="3912297F"/>
     <w:multiLevelType w:val="multilevel"/>
     <w:tmpl w:val="4296F314"/>
@@ -2492,7 +2656,7 @@
       </w:rPr>
     </w:lvl>
   </w:abstractNum>
-  <w:abstractNum w:abstractNumId="7" w15:restartNumberingAfterBreak="0">
+  <w:abstractNum w:abstractNumId="8" w15:restartNumberingAfterBreak="0">
     <w:nsid w:val="3E626E1A"/>
     <w:multiLevelType w:val="hybridMultilevel"/>
     <w:tmpl w:val="F4FC2EE6"/>
@@ -2581,7 +2745,7 @@
       </w:pPr>
     </w:lvl>
   </w:abstractNum>
-  <w:abstractNum w:abstractNumId="8" w15:restartNumberingAfterBreak="0">
+  <w:abstractNum w:abstractNumId="9" w15:restartNumberingAfterBreak="0">
     <w:nsid w:val="4BBD454E"/>
     <w:multiLevelType w:val="hybridMultilevel"/>
     <w:tmpl w:val="24E0FD30"/>
@@ -2694,7 +2858,7 @@
       </w:rPr>
     </w:lvl>
   </w:abstractNum>
-  <w:abstractNum w:abstractNumId="9" w15:restartNumberingAfterBreak="0">
+  <w:abstractNum w:abstractNumId="10" w15:restartNumberingAfterBreak="0">
     <w:nsid w:val="549928B6"/>
     <w:multiLevelType w:val="hybridMultilevel"/>
     <w:tmpl w:val="121E6CEE"/>
@@ -2807,7 +2971,7 @@
       </w:rPr>
     </w:lvl>
   </w:abstractNum>
-  <w:abstractNum w:abstractNumId="10" w15:restartNumberingAfterBreak="0">
+  <w:abstractNum w:abstractNumId="11" w15:restartNumberingAfterBreak="0">
     <w:nsid w:val="6D274365"/>
     <w:multiLevelType w:val="hybridMultilevel"/>
     <w:tmpl w:val="19867D84"/>
@@ -2896,7 +3060,7 @@
       </w:pPr>
     </w:lvl>
   </w:abstractNum>
-  <w:abstractNum w:abstractNumId="11" w15:restartNumberingAfterBreak="0">
+  <w:abstractNum w:abstractNumId="12" w15:restartNumberingAfterBreak="0">
     <w:nsid w:val="76A27C77"/>
     <w:multiLevelType w:val="hybridMultilevel"/>
     <w:tmpl w:val="640EE570"/>
@@ -3009,7 +3173,7 @@
       </w:rPr>
     </w:lvl>
   </w:abstractNum>
-  <w:abstractNum w:abstractNumId="12" w15:restartNumberingAfterBreak="0">
+  <w:abstractNum w:abstractNumId="13" w15:restartNumberingAfterBreak="0">
     <w:nsid w:val="7C701783"/>
     <w:multiLevelType w:val="hybridMultilevel"/>
     <w:tmpl w:val="4ACE3CB8"/>
@@ -3122,7 +3286,7 @@
       </w:rPr>
     </w:lvl>
   </w:abstractNum>
-  <w:abstractNum w:abstractNumId="13" w15:restartNumberingAfterBreak="0">
+  <w:abstractNum w:abstractNumId="14" w15:restartNumberingAfterBreak="0">
     <w:nsid w:val="7C8848ED"/>
     <w:multiLevelType w:val="hybridMultilevel"/>
     <w:tmpl w:val="C0726DFC"/>
@@ -3235,7 +3399,7 @@
       </w:rPr>
     </w:lvl>
   </w:abstractNum>
-  <w:abstractNum w:abstractNumId="14" w15:restartNumberingAfterBreak="0">
+  <w:abstractNum w:abstractNumId="15" w15:restartNumberingAfterBreak="0">
     <w:nsid w:val="7DBA2DFC"/>
     <w:multiLevelType w:val="multilevel"/>
     <w:tmpl w:val="FF8C654A"/>
@@ -3358,49 +3522,52 @@
     </w:lvl>
   </w:abstractNum>
   <w:num w:numId="1">
-    <w:abstractNumId w:val="6"/>
+    <w:abstractNumId w:val="7"/>
   </w:num>
   <w:num w:numId="2">
+    <w:abstractNumId w:val="15"/>
+  </w:num>
+  <w:num w:numId="3">
+    <w:abstractNumId w:val="8"/>
+  </w:num>
+  <w:num w:numId="4">
+    <w:abstractNumId w:val="5"/>
+  </w:num>
+  <w:num w:numId="5">
+    <w:abstractNumId w:val="13"/>
+  </w:num>
+  <w:num w:numId="6">
+    <w:abstractNumId w:val="4"/>
+  </w:num>
+  <w:num w:numId="7">
     <w:abstractNumId w:val="14"/>
   </w:num>
-  <w:num w:numId="3">
-    <w:abstractNumId w:val="7"/>
+  <w:num w:numId="8">
+    <w:abstractNumId w:val="10"/>
   </w:num>
-  <w:num w:numId="4">
-    <w:abstractNumId w:val="4"/>
+  <w:num w:numId="9">
+    <w:abstractNumId w:val="9"/>
   </w:num>
-  <w:num w:numId="5">
+  <w:num w:numId="10">
+    <w:abstractNumId w:val="3"/>
+  </w:num>
+  <w:num w:numId="11">
+    <w:abstractNumId w:val="11"/>
+  </w:num>
+  <w:num w:numId="12">
+    <w:abstractNumId w:val="2"/>
+  </w:num>
+  <w:num w:numId="13">
     <w:abstractNumId w:val="12"/>
   </w:num>
-  <w:num w:numId="6">
-    <w:abstractNumId w:val="3"/>
-  </w:num>
-  <w:num w:numId="7">
-    <w:abstractNumId w:val="13"/>
-  </w:num>
-  <w:num w:numId="8">
-    <w:abstractNumId w:val="9"/>
-  </w:num>
-  <w:num w:numId="9">
-    <w:abstractNumId w:val="8"/>
-  </w:num>
-  <w:num w:numId="10">
-    <w:abstractNumId w:val="2"/>
-  </w:num>
-  <w:num w:numId="11">
-    <w:abstractNumId w:val="10"/>
-  </w:num>
-  <w:num w:numId="12">
-    <w:abstractNumId w:val="1"/>
-  </w:num>
-  <w:num w:numId="13">
-    <w:abstractNumId w:val="11"/>
-  </w:num>
   <w:num w:numId="14">
-    <w:abstractNumId w:val="5"/>
+    <w:abstractNumId w:val="6"/>
   </w:num>
   <w:num w:numId="15">
     <w:abstractNumId w:val="0"/>
+  </w:num>
+  <w:num w:numId="16">
+    <w:abstractNumId w:val="1"/>
   </w:num>
 </w:numbering>
 </file>

</xml_diff>

<commit_message>
docs: fix technical specification - remove jetpack compose from software list
</commit_message>
<xml_diff>
--- a/Docs/ТЗ CodeBlitz.docx
+++ b/Docs/ТЗ CodeBlitz.docx
@@ -1161,8 +1161,6 @@
       <w:r>
         <w:br w:type="page"/>
       </w:r>
-      <w:bookmarkStart w:id="0" w:name="_GoBack"/>
-      <w:bookmarkEnd w:id="0"/>
     </w:p>
     <w:p>
       <w:pPr>
@@ -1391,130 +1389,9 @@
           <w:numId w:val="11"/>
         </w:numPr>
         <w:ind w:left="0" w:firstLine="709"/>
-        <w:rPr>
-          <w:lang w:val="en-US"/>
-        </w:rPr>
-      </w:pPr>
-      <w:r>
-        <w:t xml:space="preserve">Фреймворк </w:t>
-      </w:r>
-      <w:r>
-        <w:rPr>
-          <w:lang w:val="en-US"/>
-        </w:rPr>
-        <w:t>Jetpack Compose</w:t>
-      </w:r>
-      <w:r>
-        <w:rPr>
-          <w:lang w:val="en-US"/>
-        </w:rPr>
-        <w:t>:</w:t>
-      </w:r>
-    </w:p>
-    <w:p>
-      <w:pPr>
-        <w:pStyle w:val="a5"/>
-        <w:numPr>
-          <w:ilvl w:val="0"/>
-          <w:numId w:val="14"/>
-        </w:numPr>
-        <w:ind w:left="0" w:firstLine="709"/>
-      </w:pPr>
-      <w:r>
-        <w:t xml:space="preserve">Декларативный подход: </w:t>
-      </w:r>
-      <w:proofErr w:type="spellStart"/>
-      <w:r>
-        <w:t>Jetpack</w:t>
-      </w:r>
-      <w:proofErr w:type="spellEnd"/>
-      <w:r>
-        <w:t xml:space="preserve"> </w:t>
-      </w:r>
-      <w:proofErr w:type="spellStart"/>
-      <w:r>
-        <w:t>Compose</w:t>
-      </w:r>
-      <w:proofErr w:type="spellEnd"/>
-      <w:r>
-        <w:t xml:space="preserve"> позволяет создавать пользовательские интерфейсы декларативно, описывая структуру UI с помощью функций, что делает код более читаемым и легко изменяемым.</w:t>
-      </w:r>
-    </w:p>
-    <w:p>
-      <w:pPr>
-        <w:pStyle w:val="a5"/>
-        <w:numPr>
-          <w:ilvl w:val="0"/>
-          <w:numId w:val="14"/>
-        </w:numPr>
-        <w:ind w:left="0" w:firstLine="709"/>
-      </w:pPr>
-      <w:r>
-        <w:t xml:space="preserve">Создание современных UI: </w:t>
-      </w:r>
-      <w:proofErr w:type="spellStart"/>
-      <w:r>
-        <w:t>Jetpack</w:t>
-      </w:r>
-      <w:proofErr w:type="spellEnd"/>
-      <w:r>
-        <w:t xml:space="preserve"> </w:t>
-      </w:r>
-      <w:proofErr w:type="spellStart"/>
-      <w:r>
-        <w:t>Compose</w:t>
-      </w:r>
-      <w:proofErr w:type="spellEnd"/>
-      <w:r>
-        <w:t xml:space="preserve"> предназначен для создания современных и динамичных UI с поддержкой </w:t>
-      </w:r>
-      <w:proofErr w:type="spellStart"/>
-      <w:r>
-        <w:t>анимаций</w:t>
-      </w:r>
-      <w:proofErr w:type="spellEnd"/>
-      <w:r>
-        <w:t xml:space="preserve"> и переходов.</w:t>
-      </w:r>
-    </w:p>
-    <w:p>
-      <w:pPr>
-        <w:pStyle w:val="a5"/>
-        <w:numPr>
-          <w:ilvl w:val="0"/>
-          <w:numId w:val="14"/>
-        </w:numPr>
-        <w:ind w:left="0" w:firstLine="709"/>
-      </w:pPr>
-      <w:r>
-        <w:t xml:space="preserve">Простой в изучении: </w:t>
-      </w:r>
-      <w:proofErr w:type="spellStart"/>
-      <w:r>
-        <w:t>Jetpack</w:t>
-      </w:r>
-      <w:proofErr w:type="spellEnd"/>
-      <w:r>
-        <w:t xml:space="preserve"> </w:t>
-      </w:r>
-      <w:proofErr w:type="spellStart"/>
-      <w:r>
-        <w:t>Compose</w:t>
-      </w:r>
-      <w:proofErr w:type="spellEnd"/>
-      <w:r>
-        <w:t xml:space="preserve"> относительно прост в изучении, что сокращает время разработки и позволяет быстро приступить к работе.</w:t>
-      </w:r>
-    </w:p>
-    <w:p>
-      <w:pPr>
-        <w:pStyle w:val="a5"/>
-        <w:numPr>
-          <w:ilvl w:val="0"/>
-          <w:numId w:val="11"/>
-        </w:numPr>
-        <w:ind w:left="0" w:firstLine="709"/>
-      </w:pPr>
+      </w:pPr>
+      <w:bookmarkStart w:id="0" w:name="_GoBack"/>
+      <w:bookmarkEnd w:id="0"/>
       <w:proofErr w:type="spellStart"/>
       <w:r>
         <w:rPr>
@@ -1541,7 +1418,6 @@
       </w:pPr>
       <w:proofErr w:type="spellStart"/>
       <w:r>
-        <w:lastRenderedPageBreak/>
         <w:t>Figma</w:t>
       </w:r>
       <w:proofErr w:type="spellEnd"/>
@@ -1558,10 +1434,7 @@
         <w:t>ей</w:t>
       </w:r>
       <w:r>
-        <w:t xml:space="preserve"> на любом устройстве без необходимости установки</w:t>
-      </w:r>
-      <w:r>
-        <w:t>;</w:t>
+        <w:t xml:space="preserve"> на любом устройстве без необходимости установки;</w:t>
       </w:r>
     </w:p>
     <w:p>
@@ -1629,6 +1502,7 @@
         <w:ind w:left="0" w:firstLine="709"/>
       </w:pPr>
       <w:r>
+        <w:lastRenderedPageBreak/>
         <w:t>Сервис предоставляет полноценную платформу, включая базу данных (</w:t>
       </w:r>
       <w:proofErr w:type="spellStart"/>

</xml_diff>